<commit_message>
reseach project text layout
</commit_message>
<xml_diff>
--- a/Research project structure and layout.docx
+++ b/Research project structure and layout.docx
@@ -317,13 +317,9 @@
       </w:r>
     </w:p>
     <w:p>
-      <w:r>
-        <w:rPr>
-          <w:b/>
-          <w:bCs/>
-        </w:rPr>
-        <w:tab/>
-      </w:r>
+      <w:pPr>
+        <w:ind w:left="720"/>
+      </w:pPr>
       <w:r>
         <w:t>Show my feature matrix and the overall results of my research into the different providers</w:t>
       </w:r>
@@ -418,7 +414,24 @@
         <w:t xml:space="preserve">Explain the </w:t>
       </w:r>
       <w:r>
-        <w:t>setup. How MariaDB and PostgreSQL was hosted locally on my machine and how I create a python scripts connect and run the tests and their repetition. Then write about how Snowflake was hosted remotely and that I connected to their service to run the experiments, then also explain that</w:t>
+        <w:t>setup. How MariaDB and PostgreSQL was hosted locally on my machine and how I create a python scripts connect and run the tests and their repetition.</w:t>
+      </w:r>
+      <w:r>
+        <w:t xml:space="preserve"> Also including a description of my pc’s specifications.</w:t>
+      </w:r>
+    </w:p>
+    <w:p>
+      <w:pPr>
+        <w:ind w:left="720"/>
+      </w:pPr>
+      <w:r>
+        <w:t xml:space="preserve"> Then write about how Snowflake was hosted remotely and that I connected to their service</w:t>
+      </w:r>
+      <w:r>
+        <w:t xml:space="preserve"> via a python script</w:t>
+      </w:r>
+      <w:r>
+        <w:t xml:space="preserve"> to run the experiments, then also explain that</w:t>
       </w:r>
       <w:r>
         <w:t xml:space="preserve"> for</w:t>
@@ -527,7 +540,48 @@
       <w:r>
         <w:t xml:space="preserve"> all my main points from the report.</w:t>
       </w:r>
-    </w:p>
+      <w:r>
+        <w:t xml:space="preserve"> </w:t>
+      </w:r>
+    </w:p>
+    <w:p>
+      <w:r>
+        <w:t xml:space="preserve">That common sql statements that are almost universal like </w:t>
+      </w:r>
+      <w:r>
+        <w:rPr>
+          <w:b/>
+          <w:bCs/>
+        </w:rPr>
+        <w:t>create role &lt;name&gt;, grant &lt;privilege&gt; on &lt;role&gt;, grant all</w:t>
+      </w:r>
+      <w:r>
+        <w:rPr>
+          <w:b/>
+          <w:bCs/>
+        </w:rPr>
+        <w:t xml:space="preserve"> on &lt;role&gt;</w:t>
+      </w:r>
+      <w:r>
+        <w:rPr>
+          <w:b/>
+          <w:bCs/>
+        </w:rPr>
+        <w:t xml:space="preserve">, grant &lt;role&gt; to &lt;role&gt;, revoke ….. </w:t>
+      </w:r>
+      <w:r>
+        <w:t>should be a part or supported by the open standard.</w:t>
+      </w:r>
+    </w:p>
+    <w:p>
+      <w:r>
+        <w:t>That i</w:t>
+      </w:r>
+      <w:r>
+        <w:t>ts possible to create a data structure that can create and grant roles at an fast and almost constant time.</w:t>
+      </w:r>
+    </w:p>
+    <w:p/>
     <w:p>
       <w:r>
         <w:t xml:space="preserve"> </w:t>
@@ -1166,6 +1220,7 @@
   <w:style w:type="character" w:default="1" w:styleId="DefaultParagraphFont">
     <w:name w:val="Default Paragraph Font"/>
     <w:uiPriority w:val="1"/>
+    <w:semiHidden/>
     <w:unhideWhenUsed/>
   </w:style>
   <w:style w:type="table" w:default="1" w:styleId="TableNormal">

</xml_diff>